<commit_message>
update vue and javascript event
add windows regedit about desktop context menu,add 9x9 and clock test use javascript and html
</commit_message>
<xml_diff>
--- a/gis/0经纬度与地球.docx
+++ b/gis/0经纬度与地球.docx
@@ -417,6 +417,7 @@
       <w:r>
         <w:rPr>
           <w:rFonts w:ascii="宋体" w:eastAsia="宋体" w:hAnsi="宋体"/>
+          <w:noProof/>
           <w:sz w:val="24"/>
           <w:szCs w:val="24"/>
         </w:rPr>
@@ -489,6 +490,132 @@
       </w:pPr>
       <w:r>
         <w:rPr>
+          <w:rFonts w:ascii="宋体" w:eastAsia="宋体" w:hAnsi="宋体" w:hint="eastAsia"/>
+          <w:sz w:val="24"/>
+          <w:szCs w:val="24"/>
+        </w:rPr>
+        <w:t>关系：</w:t>
+      </w:r>
+    </w:p>
+    <w:p>
+      <w:pPr>
+        <w:rPr>
+          <w:rFonts w:ascii="宋体" w:eastAsia="宋体" w:hAnsi="宋体"/>
+          <w:sz w:val="24"/>
+          <w:szCs w:val="24"/>
+        </w:rPr>
+      </w:pPr>
+      <w:r>
+        <w:rPr>
+          <w:rFonts w:ascii="宋体" w:eastAsia="宋体" w:hAnsi="宋体" w:hint="eastAsia"/>
+          <w:sz w:val="24"/>
+          <w:szCs w:val="24"/>
+        </w:rPr>
+        <w:t>一度（°）等于</w:t>
+      </w:r>
+      <w:r>
+        <w:rPr>
+          <w:rFonts w:ascii="宋体" w:eastAsia="宋体" w:hAnsi="宋体"/>
+          <w:sz w:val="24"/>
+          <w:szCs w:val="24"/>
+        </w:rPr>
+        <w:t>60分（’）等于3600秒（“）：</w:t>
+      </w:r>
+    </w:p>
+    <w:p>
+      <w:pPr>
+        <w:rPr>
+          <w:rFonts w:ascii="宋体" w:eastAsia="宋体" w:hAnsi="宋体"/>
+          <w:sz w:val="24"/>
+          <w:szCs w:val="24"/>
+        </w:rPr>
+      </w:pPr>
+      <w:r>
+        <w:rPr>
+          <w:rFonts w:ascii="宋体" w:eastAsia="宋体" w:hAnsi="宋体" w:hint="eastAsia"/>
+          <w:sz w:val="24"/>
+          <w:szCs w:val="24"/>
+        </w:rPr>
+        <w:t>整度（</w:t>
+      </w:r>
+      <w:r>
+        <w:rPr>
+          <w:rFonts w:ascii="宋体" w:eastAsia="宋体" w:hAnsi="宋体"/>
+          <w:sz w:val="24"/>
+          <w:szCs w:val="24"/>
+        </w:rPr>
+        <w:t>d）等于十进制的度的整数部分（dd）：</w:t>
+      </w:r>
+    </w:p>
+    <w:p>
+      <w:pPr>
+        <w:rPr>
+          <w:rFonts w:ascii="宋体" w:eastAsia="宋体" w:hAnsi="宋体"/>
+          <w:sz w:val="24"/>
+          <w:szCs w:val="24"/>
+        </w:rPr>
+      </w:pPr>
+      <w:r>
+        <w:rPr>
+          <w:rFonts w:ascii="宋体" w:eastAsia="宋体" w:hAnsi="宋体" w:hint="eastAsia"/>
+          <w:sz w:val="24"/>
+          <w:szCs w:val="24"/>
+        </w:rPr>
+        <w:t>分钟（</w:t>
+      </w:r>
+      <w:r>
+        <w:rPr>
+          <w:rFonts w:ascii="宋体" w:eastAsia="宋体" w:hAnsi="宋体"/>
+          <w:sz w:val="24"/>
+          <w:szCs w:val="24"/>
+        </w:rPr>
+        <w:t>m）等于十进制的度的整数部分（dd）减去整数度（d）的60倍：</w:t>
+      </w:r>
+    </w:p>
+    <w:p>
+      <w:pPr>
+        <w:rPr>
+          <w:rFonts w:ascii="宋体" w:eastAsia="宋体" w:hAnsi="宋体"/>
+          <w:sz w:val="24"/>
+          <w:szCs w:val="24"/>
+        </w:rPr>
+      </w:pPr>
+      <w:r>
+        <w:rPr>
+          <w:rFonts w:ascii="宋体" w:eastAsia="宋体" w:hAnsi="宋体" w:hint="eastAsia"/>
+          <w:sz w:val="24"/>
+          <w:szCs w:val="24"/>
+        </w:rPr>
+        <w:t>秒（</w:t>
+      </w:r>
+      <w:r>
+        <w:rPr>
+          <w:rFonts w:ascii="宋体" w:eastAsia="宋体" w:hAnsi="宋体"/>
+          <w:sz w:val="24"/>
+          <w:szCs w:val="24"/>
+        </w:rPr>
+        <w:t>s）等于十进制的度（dd）减去整数度（d）减分（M）除以60乘以3600：</w:t>
+      </w:r>
+    </w:p>
+    <w:p>
+      <w:pPr>
+        <w:rPr>
+          <w:rFonts w:ascii="宋体" w:eastAsia="宋体" w:hAnsi="宋体"/>
+          <w:sz w:val="24"/>
+          <w:szCs w:val="24"/>
+        </w:rPr>
+      </w:pPr>
+    </w:p>
+    <w:p>
+      <w:pPr>
+        <w:rPr>
+          <w:rFonts w:ascii="宋体" w:eastAsia="宋体" w:hAnsi="宋体"/>
+          <w:sz w:val="24"/>
+          <w:szCs w:val="24"/>
+        </w:rPr>
+      </w:pPr>
+      <w:r>
+        <w:rPr>
           <w:rFonts w:ascii="宋体" w:eastAsia="宋体" w:hAnsi="宋体"/>
           <w:sz w:val="24"/>
           <w:szCs w:val="24"/>
@@ -558,45 +685,138 @@
       </w:pPr>
       <w:r>
         <w:rPr>
-          <w:rFonts w:ascii="宋体" w:eastAsia="宋体" w:hAnsi="宋体"/>
-          <w:sz w:val="24"/>
-          <w:szCs w:val="24"/>
-        </w:rPr>
-        <w:t>纬度1度=大约111km</w:t>
-      </w:r>
-    </w:p>
-    <w:p>
-      <w:pPr>
-        <w:rPr>
-          <w:rFonts w:ascii="宋体" w:eastAsia="宋体" w:hAnsi="宋体"/>
-          <w:sz w:val="24"/>
-          <w:szCs w:val="24"/>
-        </w:rPr>
-      </w:pPr>
-      <w:r>
-        <w:rPr>
-          <w:rFonts w:ascii="宋体" w:eastAsia="宋体" w:hAnsi="宋体"/>
-          <w:sz w:val="24"/>
-          <w:szCs w:val="24"/>
-        </w:rPr>
-        <w:t>纬度1分=大约1.85km</w:t>
-      </w:r>
-    </w:p>
-    <w:p>
-      <w:pPr>
-        <w:rPr>
-          <w:rFonts w:ascii="宋体" w:eastAsia="宋体" w:hAnsi="宋体"/>
-          <w:sz w:val="24"/>
-          <w:szCs w:val="24"/>
-        </w:rPr>
-      </w:pPr>
-      <w:r>
-        <w:rPr>
-          <w:rFonts w:ascii="宋体" w:eastAsia="宋体" w:hAnsi="宋体"/>
-          <w:sz w:val="24"/>
-          <w:szCs w:val="24"/>
-        </w:rPr>
-        <w:t>纬度1秒=大约30.8m</w:t>
+          <w:rFonts w:ascii="宋体" w:eastAsia="宋体" w:hAnsi="宋体" w:hint="eastAsia"/>
+          <w:sz w:val="24"/>
+          <w:szCs w:val="24"/>
+        </w:rPr>
+        <w:t>经纬度代表的实际距离：</w:t>
+      </w:r>
+    </w:p>
+    <w:p>
+      <w:pPr>
+        <w:rPr>
+          <w:rFonts w:ascii="宋体" w:eastAsia="宋体" w:hAnsi="宋体"/>
+          <w:sz w:val="24"/>
+          <w:szCs w:val="24"/>
+        </w:rPr>
+      </w:pPr>
+      <w:r>
+        <w:rPr>
+          <w:rFonts w:ascii="宋体" w:eastAsia="宋体" w:hAnsi="宋体"/>
+          <w:sz w:val="24"/>
+          <w:szCs w:val="24"/>
+        </w:rPr>
+        <w:t xml:space="preserve">经度1度 ≈111.13km </w:t>
+      </w:r>
+    </w:p>
+    <w:p>
+      <w:pPr>
+        <w:rPr>
+          <w:rFonts w:ascii="宋体" w:eastAsia="宋体" w:hAnsi="宋体"/>
+          <w:sz w:val="24"/>
+          <w:szCs w:val="24"/>
+        </w:rPr>
+      </w:pPr>
+      <w:r>
+        <w:rPr>
+          <w:rFonts w:ascii="宋体" w:eastAsia="宋体" w:hAnsi="宋体"/>
+          <w:sz w:val="24"/>
+          <w:szCs w:val="24"/>
+        </w:rPr>
+        <w:t xml:space="preserve">经度1分 ≈1.852km </w:t>
+      </w:r>
+    </w:p>
+    <w:p>
+      <w:pPr>
+        <w:rPr>
+          <w:rFonts w:ascii="宋体" w:eastAsia="宋体" w:hAnsi="宋体"/>
+          <w:sz w:val="24"/>
+          <w:szCs w:val="24"/>
+        </w:rPr>
+      </w:pPr>
+      <w:r>
+        <w:rPr>
+          <w:rFonts w:ascii="宋体" w:eastAsia="宋体" w:hAnsi="宋体"/>
+          <w:sz w:val="24"/>
+          <w:szCs w:val="24"/>
+        </w:rPr>
+        <w:t xml:space="preserve">经度1秒 ≈30.9m </w:t>
+      </w:r>
+    </w:p>
+    <w:p>
+      <w:pPr>
+        <w:rPr>
+          <w:rFonts w:ascii="宋体" w:eastAsia="宋体" w:hAnsi="宋体"/>
+          <w:sz w:val="24"/>
+          <w:szCs w:val="24"/>
+        </w:rPr>
+      </w:pPr>
+    </w:p>
+    <w:p>
+      <w:pPr>
+        <w:rPr>
+          <w:rFonts w:ascii="宋体" w:eastAsia="宋体" w:hAnsi="宋体"/>
+          <w:sz w:val="24"/>
+          <w:szCs w:val="24"/>
+        </w:rPr>
+      </w:pPr>
+      <w:r>
+        <w:rPr>
+          <w:rFonts w:ascii="宋体" w:eastAsia="宋体" w:hAnsi="宋体"/>
+          <w:sz w:val="24"/>
+          <w:szCs w:val="24"/>
+        </w:rPr>
+        <w:t xml:space="preserve">纬度1度 ≈ 111.31km  </w:t>
+      </w:r>
+    </w:p>
+    <w:p>
+      <w:pPr>
+        <w:rPr>
+          <w:rFonts w:ascii="宋体" w:eastAsia="宋体" w:hAnsi="宋体"/>
+          <w:sz w:val="24"/>
+          <w:szCs w:val="24"/>
+        </w:rPr>
+      </w:pPr>
+      <w:r>
+        <w:rPr>
+          <w:rFonts w:ascii="宋体" w:eastAsia="宋体" w:hAnsi="宋体" w:hint="eastAsia"/>
+          <w:sz w:val="24"/>
+          <w:szCs w:val="24"/>
+        </w:rPr>
+        <w:t>纬度</w:t>
+      </w:r>
+      <w:r>
+        <w:rPr>
+          <w:rFonts w:ascii="宋体" w:eastAsia="宋体" w:hAnsi="宋体"/>
+          <w:sz w:val="24"/>
+          <w:szCs w:val="24"/>
+        </w:rPr>
+        <w:t xml:space="preserve">1分 ≈ 1.855km  </w:t>
+      </w:r>
+    </w:p>
+    <w:p>
+      <w:pPr>
+        <w:rPr>
+          <w:rFonts w:ascii="宋体" w:eastAsia="宋体" w:hAnsi="宋体"/>
+          <w:sz w:val="24"/>
+          <w:szCs w:val="24"/>
+        </w:rPr>
+      </w:pPr>
+      <w:r>
+        <w:rPr>
+          <w:rFonts w:ascii="宋体" w:eastAsia="宋体" w:hAnsi="宋体" w:hint="eastAsia"/>
+          <w:sz w:val="24"/>
+          <w:szCs w:val="24"/>
+        </w:rPr>
+        <w:t>纬度</w:t>
+      </w:r>
+      <w:r>
+        <w:rPr>
+          <w:rFonts w:ascii="宋体" w:eastAsia="宋体" w:hAnsi="宋体"/>
+          <w:sz w:val="24"/>
+          <w:szCs w:val="24"/>
+        </w:rPr>
+        <w:t>1秒 ≈30.9m</w:t>
       </w:r>
     </w:p>
     <w:p>
@@ -664,6 +884,7 @@
           <w:sz w:val="24"/>
           <w:szCs w:val="24"/>
         </w:rPr>
+        <w:lastRenderedPageBreak/>
         <w:t>116.75486532806397;//经度</w:t>
       </w:r>
     </w:p>
@@ -696,7 +917,7 @@
     <w:p>
       <w:pPr>
         <w:rPr>
-          <w:rFonts w:ascii="宋体" w:eastAsia="宋体" w:hAnsi="宋体" w:hint="eastAsia"/>
+          <w:rFonts w:ascii="宋体" w:eastAsia="宋体" w:hAnsi="宋体"/>
           <w:sz w:val="24"/>
           <w:szCs w:val="24"/>
         </w:rPr>
@@ -761,6 +982,1238 @@
           <w:szCs w:val="24"/>
         </w:rPr>
         <w:t>degrees:minutes:seconds</w:t>
+      </w:r>
+    </w:p>
+    <w:p>
+      <w:pPr>
+        <w:rPr>
+          <w:rFonts w:ascii="宋体" w:eastAsia="宋体" w:hAnsi="宋体"/>
+          <w:sz w:val="24"/>
+          <w:szCs w:val="24"/>
+        </w:rPr>
+      </w:pPr>
+    </w:p>
+    <w:p>
+      <w:pPr>
+        <w:rPr>
+          <w:rFonts w:ascii="宋体" w:eastAsia="宋体" w:hAnsi="宋体"/>
+          <w:sz w:val="24"/>
+          <w:szCs w:val="24"/>
+        </w:rPr>
+      </w:pPr>
+    </w:p>
+    <w:p>
+      <w:pPr>
+        <w:rPr>
+          <w:rFonts w:ascii="宋体" w:eastAsia="宋体" w:hAnsi="宋体"/>
+          <w:sz w:val="24"/>
+          <w:szCs w:val="24"/>
+        </w:rPr>
+      </w:pPr>
+    </w:p>
+    <w:p>
+      <w:pPr>
+        <w:rPr>
+          <w:rFonts w:ascii="宋体" w:eastAsia="宋体" w:hAnsi="宋体"/>
+          <w:sz w:val="24"/>
+          <w:szCs w:val="24"/>
+        </w:rPr>
+      </w:pPr>
+    </w:p>
+    <w:p>
+      <w:pPr>
+        <w:rPr>
+          <w:rFonts w:ascii="宋体" w:eastAsia="宋体" w:hAnsi="宋体"/>
+          <w:sz w:val="24"/>
+          <w:szCs w:val="24"/>
+        </w:rPr>
+      </w:pPr>
+      <w:r>
+        <w:rPr>
+          <w:rFonts w:ascii="宋体" w:eastAsia="宋体" w:hAnsi="宋体" w:hint="eastAsia"/>
+          <w:sz w:val="24"/>
+          <w:szCs w:val="24"/>
+        </w:rPr>
+        <w:t>存储格式</w:t>
+      </w:r>
+      <w:r>
+        <w:rPr>
+          <w:rFonts w:ascii="宋体" w:eastAsia="宋体" w:hAnsi="宋体"/>
+          <w:sz w:val="24"/>
+          <w:szCs w:val="24"/>
+        </w:rPr>
+        <w:t>:</w:t>
+      </w:r>
+    </w:p>
+    <w:tbl>
+      <w:tblPr>
+        <w:tblStyle w:val="TableGrid"/>
+        <w:tblW w:w="10774" w:type="dxa"/>
+        <w:tblInd w:w="-1281" w:type="dxa"/>
+        <w:tblLook w:val="04A0" w:firstRow="1" w:lastRow="0" w:firstColumn="1" w:lastColumn="0" w:noHBand="0" w:noVBand="1"/>
+      </w:tblPr>
+      <w:tblGrid>
+        <w:gridCol w:w="1272"/>
+        <w:gridCol w:w="2016"/>
+        <w:gridCol w:w="2666"/>
+        <w:gridCol w:w="4820"/>
+      </w:tblGrid>
+      <w:tr>
+        <w:tc>
+          <w:tcPr>
+            <w:tcW w:w="1272" w:type="dxa"/>
+          </w:tcPr>
+          <w:p>
+            <w:pPr>
+              <w:rPr>
+                <w:rFonts w:ascii="宋体" w:eastAsia="宋体" w:hAnsi="宋体"/>
+                <w:sz w:val="24"/>
+                <w:szCs w:val="24"/>
+              </w:rPr>
+            </w:pPr>
+            <w:r>
+              <w:rPr>
+                <w:rFonts w:ascii="宋体" w:eastAsia="宋体" w:hAnsi="宋体" w:hint="eastAsia"/>
+                <w:sz w:val="24"/>
+                <w:szCs w:val="24"/>
+              </w:rPr>
+              <w:t>中文</w:t>
+            </w:r>
+          </w:p>
+        </w:tc>
+        <w:tc>
+          <w:tcPr>
+            <w:tcW w:w="2016" w:type="dxa"/>
+          </w:tcPr>
+          <w:p>
+            <w:pPr>
+              <w:rPr>
+                <w:rFonts w:ascii="宋体" w:eastAsia="宋体" w:hAnsi="宋体"/>
+                <w:sz w:val="24"/>
+                <w:szCs w:val="24"/>
+              </w:rPr>
+            </w:pPr>
+            <w:r>
+              <w:rPr>
+                <w:rFonts w:ascii="宋体" w:eastAsia="宋体" w:hAnsi="宋体" w:hint="eastAsia"/>
+                <w:sz w:val="24"/>
+                <w:szCs w:val="24"/>
+              </w:rPr>
+              <w:t>格式</w:t>
+            </w:r>
+          </w:p>
+        </w:tc>
+        <w:tc>
+          <w:tcPr>
+            <w:tcW w:w="2666" w:type="dxa"/>
+          </w:tcPr>
+          <w:p>
+            <w:pPr>
+              <w:rPr>
+                <w:rFonts w:ascii="宋体" w:eastAsia="宋体" w:hAnsi="宋体"/>
+                <w:sz w:val="24"/>
+                <w:szCs w:val="24"/>
+              </w:rPr>
+            </w:pPr>
+            <w:r>
+              <w:rPr>
+                <w:rFonts w:ascii="宋体" w:eastAsia="宋体" w:hAnsi="宋体" w:hint="eastAsia"/>
+                <w:sz w:val="24"/>
+                <w:szCs w:val="24"/>
+              </w:rPr>
+              <w:t>进制</w:t>
+            </w:r>
+          </w:p>
+        </w:tc>
+        <w:tc>
+          <w:tcPr>
+            <w:tcW w:w="4820" w:type="dxa"/>
+          </w:tcPr>
+          <w:p>
+            <w:pPr>
+              <w:rPr>
+                <w:rFonts w:ascii="宋体" w:eastAsia="宋体" w:hAnsi="宋体"/>
+                <w:sz w:val="24"/>
+                <w:szCs w:val="24"/>
+              </w:rPr>
+            </w:pPr>
+            <w:r>
+              <w:rPr>
+                <w:rFonts w:ascii="宋体" w:eastAsia="宋体" w:hAnsi="宋体" w:hint="eastAsia"/>
+                <w:sz w:val="24"/>
+                <w:szCs w:val="24"/>
+              </w:rPr>
+              <w:t>协议或适用地图</w:t>
+            </w:r>
+          </w:p>
+        </w:tc>
+      </w:tr>
+      <w:tr>
+        <w:tc>
+          <w:tcPr>
+            <w:tcW w:w="1272" w:type="dxa"/>
+          </w:tcPr>
+          <w:p>
+            <w:pPr>
+              <w:rPr>
+                <w:rFonts w:ascii="宋体" w:eastAsia="宋体" w:hAnsi="宋体"/>
+                <w:sz w:val="24"/>
+                <w:szCs w:val="24"/>
+              </w:rPr>
+            </w:pPr>
+            <w:r>
+              <w:rPr>
+                <w:rFonts w:ascii="宋体" w:eastAsia="宋体" w:hAnsi="宋体" w:hint="eastAsia"/>
+                <w:sz w:val="24"/>
+                <w:szCs w:val="24"/>
+              </w:rPr>
+              <w:t>度</w:t>
+            </w:r>
+          </w:p>
+        </w:tc>
+        <w:tc>
+          <w:tcPr>
+            <w:tcW w:w="2016" w:type="dxa"/>
+          </w:tcPr>
+          <w:p>
+            <w:pPr>
+              <w:rPr>
+                <w:rFonts w:ascii="宋体" w:eastAsia="宋体" w:hAnsi="宋体"/>
+                <w:sz w:val="24"/>
+                <w:szCs w:val="24"/>
+              </w:rPr>
+            </w:pPr>
+            <w:r>
+              <w:rPr>
+                <w:rFonts w:ascii="宋体" w:eastAsia="宋体" w:hAnsi="宋体"/>
+                <w:sz w:val="24"/>
+                <w:szCs w:val="24"/>
+              </w:rPr>
+              <w:t>ddd.ddddd °</w:t>
+            </w:r>
+          </w:p>
+        </w:tc>
+        <w:tc>
+          <w:tcPr>
+            <w:tcW w:w="2666" w:type="dxa"/>
+          </w:tcPr>
+          <w:p>
+            <w:pPr>
+              <w:rPr>
+                <w:rFonts w:ascii="宋体" w:eastAsia="宋体" w:hAnsi="宋体"/>
+                <w:sz w:val="24"/>
+                <w:szCs w:val="24"/>
+              </w:rPr>
+            </w:pPr>
+            <w:r>
+              <w:rPr>
+                <w:rFonts w:ascii="宋体" w:eastAsia="宋体" w:hAnsi="宋体" w:hint="eastAsia"/>
+                <w:sz w:val="24"/>
+                <w:szCs w:val="24"/>
+              </w:rPr>
+              <w:t>十进制小数部分（</w:t>
+            </w:r>
+            <w:r>
+              <w:rPr>
+                <w:rFonts w:ascii="宋体" w:eastAsia="宋体" w:hAnsi="宋体"/>
+                <w:sz w:val="24"/>
+                <w:szCs w:val="24"/>
+              </w:rPr>
+              <w:t>5位）</w:t>
+            </w:r>
+          </w:p>
+        </w:tc>
+        <w:tc>
+          <w:tcPr>
+            <w:tcW w:w="4820" w:type="dxa"/>
+          </w:tcPr>
+          <w:p>
+            <w:pPr>
+              <w:rPr>
+                <w:rFonts w:ascii="宋体" w:eastAsia="宋体" w:hAnsi="宋体"/>
+                <w:sz w:val="24"/>
+                <w:szCs w:val="24"/>
+              </w:rPr>
+            </w:pPr>
+            <w:r>
+              <w:rPr>
+                <w:rFonts w:ascii="宋体" w:eastAsia="宋体" w:hAnsi="宋体" w:hint="eastAsia"/>
+                <w:sz w:val="24"/>
+                <w:szCs w:val="24"/>
+              </w:rPr>
+              <w:t>百度地图，谷歌地图，手机自带</w:t>
+            </w:r>
+            <w:r>
+              <w:rPr>
+                <w:rFonts w:ascii="宋体" w:eastAsia="宋体" w:hAnsi="宋体"/>
+                <w:sz w:val="24"/>
+                <w:szCs w:val="24"/>
+              </w:rPr>
+              <w:t>gps经纬度输出</w:t>
+            </w:r>
+          </w:p>
+        </w:tc>
+      </w:tr>
+      <w:tr>
+        <w:tc>
+          <w:tcPr>
+            <w:tcW w:w="1272" w:type="dxa"/>
+          </w:tcPr>
+          <w:p>
+            <w:pPr>
+              <w:rPr>
+                <w:rFonts w:ascii="宋体" w:eastAsia="宋体" w:hAnsi="宋体"/>
+                <w:sz w:val="24"/>
+                <w:szCs w:val="24"/>
+              </w:rPr>
+            </w:pPr>
+            <w:r>
+              <w:rPr>
+                <w:rFonts w:ascii="宋体" w:eastAsia="宋体" w:hAnsi="宋体" w:hint="eastAsia"/>
+                <w:sz w:val="24"/>
+                <w:szCs w:val="24"/>
+              </w:rPr>
+              <w:t>度</w:t>
+            </w:r>
+            <w:r>
+              <w:rPr>
+                <w:rFonts w:ascii="宋体" w:eastAsia="宋体" w:hAnsi="宋体"/>
+                <w:sz w:val="24"/>
+                <w:szCs w:val="24"/>
+              </w:rPr>
+              <w:t>.</w:t>
+            </w:r>
+            <w:r>
+              <w:rPr>
+                <w:rFonts w:ascii="宋体" w:eastAsia="宋体" w:hAnsi="宋体" w:hint="eastAsia"/>
+                <w:sz w:val="24"/>
+                <w:szCs w:val="24"/>
+              </w:rPr>
+              <w:t>分</w:t>
+            </w:r>
+          </w:p>
+        </w:tc>
+        <w:tc>
+          <w:tcPr>
+            <w:tcW w:w="2016" w:type="dxa"/>
+          </w:tcPr>
+          <w:p>
+            <w:pPr>
+              <w:rPr>
+                <w:rFonts w:ascii="宋体" w:eastAsia="宋体" w:hAnsi="宋体"/>
+                <w:sz w:val="24"/>
+                <w:szCs w:val="24"/>
+              </w:rPr>
+            </w:pPr>
+            <w:r>
+              <w:rPr>
+                <w:rFonts w:ascii="宋体" w:eastAsia="宋体" w:hAnsi="宋体"/>
+                <w:sz w:val="24"/>
+                <w:szCs w:val="24"/>
+              </w:rPr>
+              <w:t>ddd°mm.mmm’</w:t>
+            </w:r>
+          </w:p>
+        </w:tc>
+        <w:tc>
+          <w:tcPr>
+            <w:tcW w:w="2666" w:type="dxa"/>
+          </w:tcPr>
+          <w:p>
+            <w:pPr>
+              <w:rPr>
+                <w:rFonts w:ascii="宋体" w:eastAsia="宋体" w:hAnsi="宋体"/>
+                <w:sz w:val="24"/>
+                <w:szCs w:val="24"/>
+              </w:rPr>
+            </w:pPr>
+            <w:r>
+              <w:rPr>
+                <w:rFonts w:ascii="宋体" w:eastAsia="宋体" w:hAnsi="宋体" w:hint="eastAsia"/>
+                <w:sz w:val="24"/>
+                <w:szCs w:val="24"/>
+              </w:rPr>
+              <w:t>十进制小数部分（</w:t>
+            </w:r>
+            <w:r>
+              <w:rPr>
+                <w:rFonts w:ascii="宋体" w:eastAsia="宋体" w:hAnsi="宋体"/>
+                <w:sz w:val="24"/>
+                <w:szCs w:val="24"/>
+              </w:rPr>
+              <w:t>3位）</w:t>
+            </w:r>
+          </w:p>
+        </w:tc>
+        <w:tc>
+          <w:tcPr>
+            <w:tcW w:w="4820" w:type="dxa"/>
+          </w:tcPr>
+          <w:p>
+            <w:pPr>
+              <w:rPr>
+                <w:rFonts w:ascii="宋体" w:eastAsia="宋体" w:hAnsi="宋体"/>
+                <w:sz w:val="24"/>
+                <w:szCs w:val="24"/>
+              </w:rPr>
+            </w:pPr>
+            <w:r>
+              <w:rPr>
+                <w:rFonts w:ascii="宋体" w:eastAsia="宋体" w:hAnsi="宋体"/>
+                <w:sz w:val="24"/>
+                <w:szCs w:val="24"/>
+              </w:rPr>
+              <w:t>GPGGA</w:t>
+            </w:r>
+          </w:p>
+        </w:tc>
+      </w:tr>
+      <w:tr>
+        <w:tc>
+          <w:tcPr>
+            <w:tcW w:w="1272" w:type="dxa"/>
+          </w:tcPr>
+          <w:p>
+            <w:pPr>
+              <w:rPr>
+                <w:rFonts w:ascii="宋体" w:eastAsia="宋体" w:hAnsi="宋体"/>
+                <w:sz w:val="24"/>
+                <w:szCs w:val="24"/>
+              </w:rPr>
+            </w:pPr>
+            <w:r>
+              <w:rPr>
+                <w:rFonts w:ascii="宋体" w:eastAsia="宋体" w:hAnsi="宋体" w:hint="eastAsia"/>
+                <w:sz w:val="24"/>
+                <w:szCs w:val="24"/>
+              </w:rPr>
+              <w:t>度.分.秒</w:t>
+            </w:r>
+          </w:p>
+        </w:tc>
+        <w:tc>
+          <w:tcPr>
+            <w:tcW w:w="2016" w:type="dxa"/>
+          </w:tcPr>
+          <w:p>
+            <w:pPr>
+              <w:rPr>
+                <w:rFonts w:ascii="宋体" w:eastAsia="宋体" w:hAnsi="宋体"/>
+                <w:sz w:val="24"/>
+                <w:szCs w:val="24"/>
+              </w:rPr>
+            </w:pPr>
+            <w:r>
+              <w:rPr>
+                <w:rFonts w:ascii="宋体" w:eastAsia="宋体" w:hAnsi="宋体"/>
+                <w:sz w:val="24"/>
+                <w:szCs w:val="24"/>
+              </w:rPr>
+              <w:t>ddd°mm’ss’’</w:t>
+            </w:r>
+          </w:p>
+        </w:tc>
+        <w:tc>
+          <w:tcPr>
+            <w:tcW w:w="2666" w:type="dxa"/>
+          </w:tcPr>
+          <w:p>
+            <w:pPr>
+              <w:rPr>
+                <w:rFonts w:ascii="宋体" w:eastAsia="宋体" w:hAnsi="宋体"/>
+                <w:sz w:val="24"/>
+                <w:szCs w:val="24"/>
+              </w:rPr>
+            </w:pPr>
+          </w:p>
+        </w:tc>
+        <w:tc>
+          <w:tcPr>
+            <w:tcW w:w="4820" w:type="dxa"/>
+          </w:tcPr>
+          <w:p>
+            <w:pPr>
+              <w:rPr>
+                <w:rFonts w:ascii="宋体" w:eastAsia="宋体" w:hAnsi="宋体"/>
+                <w:sz w:val="24"/>
+                <w:szCs w:val="24"/>
+              </w:rPr>
+            </w:pPr>
+            <w:r>
+              <w:rPr>
+                <w:rFonts w:ascii="宋体" w:eastAsia="宋体" w:hAnsi="宋体" w:hint="eastAsia"/>
+                <w:sz w:val="24"/>
+                <w:szCs w:val="24"/>
+              </w:rPr>
+              <w:t>谷歌地图</w:t>
+            </w:r>
+          </w:p>
+        </w:tc>
+      </w:tr>
+    </w:tbl>
+    <w:p>
+      <w:pPr>
+        <w:rPr>
+          <w:rFonts w:ascii="宋体" w:eastAsia="宋体" w:hAnsi="宋体"/>
+          <w:sz w:val="24"/>
+          <w:szCs w:val="24"/>
+        </w:rPr>
+      </w:pPr>
+    </w:p>
+    <w:p>
+      <w:pPr>
+        <w:rPr>
+          <w:rFonts w:ascii="宋体" w:eastAsia="宋体" w:hAnsi="宋体"/>
+          <w:sz w:val="24"/>
+          <w:szCs w:val="24"/>
+        </w:rPr>
+      </w:pPr>
+    </w:p>
+    <w:p>
+      <w:pPr>
+        <w:rPr>
+          <w:rFonts w:ascii="宋体" w:eastAsia="宋体" w:hAnsi="宋体"/>
+          <w:sz w:val="24"/>
+          <w:szCs w:val="24"/>
+        </w:rPr>
+      </w:pPr>
+    </w:p>
+    <w:p>
+      <w:pPr>
+        <w:rPr>
+          <w:rFonts w:ascii="宋体" w:eastAsia="宋体" w:hAnsi="宋体" w:hint="eastAsia"/>
+          <w:sz w:val="24"/>
+          <w:szCs w:val="24"/>
+        </w:rPr>
+      </w:pPr>
+      <w:r>
+        <w:rPr>
+          <w:rFonts w:ascii="宋体" w:eastAsia="宋体" w:hAnsi="宋体"/>
+          <w:sz w:val="24"/>
+          <w:szCs w:val="24"/>
+        </w:rPr>
+        <w:t>WGS-84坐标系</w:t>
+      </w:r>
+      <w:r>
+        <w:rPr>
+          <w:rFonts w:ascii="宋体" w:eastAsia="宋体" w:hAnsi="宋体" w:hint="eastAsia"/>
+          <w:sz w:val="24"/>
+          <w:szCs w:val="24"/>
+        </w:rPr>
+        <w:t>(</w:t>
+      </w:r>
+      <w:r>
+        <w:rPr>
+          <w:rFonts w:ascii="宋体" w:eastAsia="宋体" w:hAnsi="宋体"/>
+          <w:sz w:val="24"/>
+          <w:szCs w:val="24"/>
+        </w:rPr>
+        <w:t>GPS)</w:t>
+      </w:r>
+    </w:p>
+    <w:p>
+      <w:pPr>
+        <w:rPr>
+          <w:rFonts w:ascii="宋体" w:eastAsia="宋体" w:hAnsi="宋体"/>
+          <w:sz w:val="24"/>
+          <w:szCs w:val="24"/>
+        </w:rPr>
+      </w:pPr>
+      <w:r>
+        <w:rPr>
+          <w:rFonts w:ascii="宋体" w:eastAsia="宋体" w:hAnsi="宋体"/>
+          <w:sz w:val="24"/>
+          <w:szCs w:val="24"/>
+        </w:rPr>
+        <w:t>WGS-84坐标系（World Geodetic System一1984 Coordinate System）是一种国际上采用的地心坐标系。坐标原点为地球质心，其地心空间直角坐标系的Z轴指向BIH （国际时间服务机构）1984.0定义的协议地球极（CTP）方向，X轴指向BIH 1984.0的零子午面和CTP赤道的交点，Y轴与Z轴、X轴垂直构成右手坐标系，称为1984年世界大地坐标系统。</w:t>
+      </w:r>
+    </w:p>
+    <w:p>
+      <w:pPr>
+        <w:rPr>
+          <w:rFonts w:ascii="宋体" w:eastAsia="宋体" w:hAnsi="宋体"/>
+          <w:sz w:val="24"/>
+          <w:szCs w:val="24"/>
+        </w:rPr>
+      </w:pPr>
+      <w:r>
+        <w:rPr>
+          <w:rFonts w:ascii="宋体" w:eastAsia="宋体" w:hAnsi="宋体" w:hint="eastAsia"/>
+          <w:sz w:val="24"/>
+          <w:szCs w:val="24"/>
+        </w:rPr>
+        <w:t>地心坐标系，空间直角坐标系，原点与地球质心重合，为</w:t>
+      </w:r>
+      <w:r>
+        <w:rPr>
+          <w:rFonts w:ascii="宋体" w:eastAsia="宋体" w:hAnsi="宋体"/>
+          <w:sz w:val="24"/>
+          <w:szCs w:val="24"/>
+        </w:rPr>
+        <w:t>GPS用的坐标系，也是目前广泛使用的GPS球卫星定位系统使用的坐标系。</w:t>
+      </w:r>
+    </w:p>
+    <w:p>
+      <w:pPr>
+        <w:rPr>
+          <w:rFonts w:ascii="宋体" w:eastAsia="宋体" w:hAnsi="宋体"/>
+          <w:sz w:val="24"/>
+          <w:szCs w:val="24"/>
+        </w:rPr>
+      </w:pPr>
+      <w:r>
+        <w:rPr>
+          <w:rFonts w:ascii="宋体" w:eastAsia="宋体" w:hAnsi="宋体" w:hint="eastAsia"/>
+          <w:sz w:val="24"/>
+          <w:szCs w:val="24"/>
+        </w:rPr>
+        <w:t>通过</w:t>
+      </w:r>
+      <w:r>
+        <w:rPr>
+          <w:rFonts w:ascii="宋体" w:eastAsia="宋体" w:hAnsi="宋体"/>
+          <w:sz w:val="24"/>
+          <w:szCs w:val="24"/>
+        </w:rPr>
+        <w:t>GPS以直接获取WGS</w:t>
+      </w:r>
+      <w:r>
+        <w:rPr>
+          <w:rFonts w:ascii="宋体" w:eastAsia="宋体" w:hAnsi="宋体"/>
+          <w:sz w:val="24"/>
+          <w:szCs w:val="24"/>
+        </w:rPr>
+        <w:t>8</w:t>
+      </w:r>
+      <w:r>
+        <w:rPr>
+          <w:rFonts w:ascii="宋体" w:eastAsia="宋体" w:hAnsi="宋体"/>
+          <w:sz w:val="24"/>
+          <w:szCs w:val="24"/>
+        </w:rPr>
+        <w:t>4下的坐标(BLH，B纬度，L经度，H大地高即到WGS4椭球面的高度;</w:t>
+      </w:r>
+    </w:p>
+    <w:p>
+      <w:pPr>
+        <w:rPr>
+          <w:rFonts w:ascii="宋体" w:eastAsia="宋体" w:hAnsi="宋体"/>
+          <w:sz w:val="24"/>
+          <w:szCs w:val="24"/>
+        </w:rPr>
+      </w:pPr>
+      <w:r>
+        <w:rPr>
+          <w:rFonts w:ascii="宋体" w:eastAsia="宋体" w:hAnsi="宋体"/>
+          <w:sz w:val="24"/>
+          <w:szCs w:val="24"/>
+        </w:rPr>
+        <w:t>WGS1984的具体定义参数</w:t>
+      </w:r>
+    </w:p>
+    <w:p>
+      <w:pPr>
+        <w:rPr>
+          <w:rFonts w:ascii="宋体" w:eastAsia="宋体" w:hAnsi="宋体"/>
+          <w:sz w:val="24"/>
+          <w:szCs w:val="24"/>
+        </w:rPr>
+      </w:pPr>
+      <w:r>
+        <w:rPr>
+          <w:rFonts w:ascii="宋体" w:eastAsia="宋体" w:hAnsi="宋体"/>
+          <w:sz w:val="24"/>
+          <w:szCs w:val="24"/>
+        </w:rPr>
+        <w:t>GCS WGS 1984</w:t>
+      </w:r>
+    </w:p>
+    <w:p>
+      <w:pPr>
+        <w:rPr>
+          <w:rFonts w:ascii="宋体" w:eastAsia="宋体" w:hAnsi="宋体"/>
+          <w:sz w:val="24"/>
+          <w:szCs w:val="24"/>
+        </w:rPr>
+      </w:pPr>
+      <w:r>
+        <w:rPr>
+          <w:rFonts w:ascii="宋体" w:eastAsia="宋体" w:hAnsi="宋体"/>
+          <w:sz w:val="24"/>
+          <w:szCs w:val="24"/>
+        </w:rPr>
+        <w:t>WKID:4326 Authority:EPSG</w:t>
+      </w:r>
+    </w:p>
+    <w:p>
+      <w:pPr>
+        <w:rPr>
+          <w:rFonts w:ascii="宋体" w:eastAsia="宋体" w:hAnsi="宋体"/>
+          <w:sz w:val="24"/>
+          <w:szCs w:val="24"/>
+        </w:rPr>
+      </w:pPr>
+      <w:r>
+        <w:rPr>
+          <w:rFonts w:ascii="宋体" w:eastAsia="宋体" w:hAnsi="宋体"/>
+          <w:sz w:val="24"/>
+          <w:szCs w:val="24"/>
+        </w:rPr>
+        <w:t>Angular Unit:Degree(0.0174532925199433)</w:t>
+      </w:r>
+    </w:p>
+    <w:p>
+      <w:pPr>
+        <w:rPr>
+          <w:rFonts w:ascii="宋体" w:eastAsia="宋体" w:hAnsi="宋体"/>
+          <w:sz w:val="24"/>
+          <w:szCs w:val="24"/>
+        </w:rPr>
+      </w:pPr>
+      <w:r>
+        <w:rPr>
+          <w:rFonts w:ascii="宋体" w:eastAsia="宋体" w:hAnsi="宋体"/>
+          <w:sz w:val="24"/>
+          <w:szCs w:val="24"/>
+        </w:rPr>
+        <w:t>Prime Meridian:Greenwich(0.0)</w:t>
+      </w:r>
+    </w:p>
+    <w:p>
+      <w:pPr>
+        <w:rPr>
+          <w:rFonts w:ascii="宋体" w:eastAsia="宋体" w:hAnsi="宋体"/>
+          <w:sz w:val="24"/>
+          <w:szCs w:val="24"/>
+        </w:rPr>
+      </w:pPr>
+      <w:r>
+        <w:rPr>
+          <w:rFonts w:ascii="宋体" w:eastAsia="宋体" w:hAnsi="宋体"/>
+          <w:sz w:val="24"/>
+          <w:szCs w:val="24"/>
+        </w:rPr>
+        <w:t>Datum:DWGS 1984</w:t>
+      </w:r>
+    </w:p>
+    <w:p>
+      <w:pPr>
+        <w:rPr>
+          <w:rFonts w:ascii="宋体" w:eastAsia="宋体" w:hAnsi="宋体"/>
+          <w:sz w:val="24"/>
+          <w:szCs w:val="24"/>
+        </w:rPr>
+      </w:pPr>
+      <w:r>
+        <w:rPr>
+          <w:rFonts w:ascii="宋体" w:eastAsia="宋体" w:hAnsi="宋体"/>
+          <w:sz w:val="24"/>
+          <w:szCs w:val="24"/>
+        </w:rPr>
+        <w:t>Spheroid:WGS 1984</w:t>
+      </w:r>
+    </w:p>
+    <w:p>
+      <w:pPr>
+        <w:rPr>
+          <w:rFonts w:ascii="宋体" w:eastAsia="宋体" w:hAnsi="宋体"/>
+          <w:sz w:val="24"/>
+          <w:szCs w:val="24"/>
+        </w:rPr>
+      </w:pPr>
+      <w:r>
+        <w:rPr>
+          <w:rFonts w:ascii="宋体" w:eastAsia="宋体" w:hAnsi="宋体"/>
+          <w:sz w:val="24"/>
+          <w:szCs w:val="24"/>
+        </w:rPr>
+        <w:t>Semimajor Axis:6378137.0</w:t>
+      </w:r>
+    </w:p>
+    <w:p>
+      <w:pPr>
+        <w:rPr>
+          <w:rFonts w:ascii="宋体" w:eastAsia="宋体" w:hAnsi="宋体"/>
+          <w:sz w:val="24"/>
+          <w:szCs w:val="24"/>
+        </w:rPr>
+      </w:pPr>
+      <w:r>
+        <w:rPr>
+          <w:rFonts w:ascii="宋体" w:eastAsia="宋体" w:hAnsi="宋体"/>
+          <w:sz w:val="24"/>
+          <w:szCs w:val="24"/>
+        </w:rPr>
+        <w:t>SemiminorAxis:6356752</w:t>
+      </w:r>
+      <w:r>
+        <w:rPr>
+          <w:rFonts w:ascii="宋体" w:eastAsia="宋体" w:hAnsi="宋体"/>
+          <w:sz w:val="24"/>
+          <w:szCs w:val="24"/>
+        </w:rPr>
+        <w:t>.</w:t>
+      </w:r>
+      <w:r>
+        <w:rPr>
+          <w:rFonts w:ascii="宋体" w:eastAsia="宋体" w:hAnsi="宋体"/>
+          <w:sz w:val="24"/>
+          <w:szCs w:val="24"/>
+        </w:rPr>
+        <w:t>314245179</w:t>
+      </w:r>
+    </w:p>
+    <w:p>
+      <w:pPr>
+        <w:rPr>
+          <w:rFonts w:ascii="宋体" w:eastAsia="宋体" w:hAnsi="宋体"/>
+          <w:sz w:val="24"/>
+          <w:szCs w:val="24"/>
+        </w:rPr>
+      </w:pPr>
+      <w:r>
+        <w:rPr>
+          <w:rFonts w:ascii="宋体" w:eastAsia="宋体" w:hAnsi="宋体"/>
+          <w:sz w:val="24"/>
+          <w:szCs w:val="24"/>
+        </w:rPr>
+        <w:t>InverseFlattening</w:t>
+      </w:r>
+      <w:r>
+        <w:rPr>
+          <w:rFonts w:ascii="宋体" w:eastAsia="宋体" w:hAnsi="宋体"/>
+          <w:sz w:val="24"/>
+          <w:szCs w:val="24"/>
+        </w:rPr>
+        <w:t>:</w:t>
+      </w:r>
+      <w:r>
+        <w:rPr>
+          <w:rFonts w:ascii="宋体" w:eastAsia="宋体" w:hAnsi="宋体"/>
+          <w:sz w:val="24"/>
+          <w:szCs w:val="24"/>
+        </w:rPr>
+        <w:t>298</w:t>
+      </w:r>
+      <w:r>
+        <w:rPr>
+          <w:rFonts w:ascii="宋体" w:eastAsia="宋体" w:hAnsi="宋体"/>
+          <w:sz w:val="24"/>
+          <w:szCs w:val="24"/>
+        </w:rPr>
+        <w:t>.</w:t>
+      </w:r>
+      <w:r>
+        <w:rPr>
+          <w:rFonts w:ascii="宋体" w:eastAsia="宋体" w:hAnsi="宋体"/>
+          <w:sz w:val="24"/>
+          <w:szCs w:val="24"/>
+        </w:rPr>
+        <w:t>257223563</w:t>
+      </w:r>
+    </w:p>
+    <w:p>
+      <w:pPr>
+        <w:rPr>
+          <w:rFonts w:ascii="宋体" w:eastAsia="宋体" w:hAnsi="宋体"/>
+          <w:sz w:val="24"/>
+          <w:szCs w:val="24"/>
+        </w:rPr>
+      </w:pPr>
+    </w:p>
+    <w:p>
+      <w:pPr>
+        <w:rPr>
+          <w:rFonts w:ascii="宋体" w:eastAsia="宋体" w:hAnsi="宋体"/>
+          <w:sz w:val="24"/>
+          <w:szCs w:val="24"/>
+        </w:rPr>
+      </w:pPr>
+      <w:r>
+        <w:rPr>
+          <w:rFonts w:ascii="宋体" w:eastAsia="宋体" w:hAnsi="宋体"/>
+          <w:sz w:val="24"/>
+          <w:szCs w:val="24"/>
+        </w:rPr>
+        <w:t>WebMercator投影坐标系统，其基准面是WGS984</w:t>
+      </w:r>
+    </w:p>
+    <w:p>
+      <w:pPr>
+        <w:rPr>
+          <w:rFonts w:ascii="宋体" w:eastAsia="宋体" w:hAnsi="宋体"/>
+          <w:sz w:val="24"/>
+          <w:szCs w:val="24"/>
+        </w:rPr>
+      </w:pPr>
+      <w:r>
+        <w:rPr>
+          <w:rFonts w:ascii="宋体" w:eastAsia="宋体" w:hAnsi="宋体" w:hint="eastAsia"/>
+          <w:sz w:val="24"/>
+          <w:szCs w:val="24"/>
+        </w:rPr>
+        <w:t>·</w:t>
+      </w:r>
+      <w:r>
+        <w:rPr>
+          <w:rFonts w:ascii="宋体" w:eastAsia="宋体" w:hAnsi="宋体"/>
+          <w:sz w:val="24"/>
+          <w:szCs w:val="24"/>
+        </w:rPr>
+        <w:t>Web Mercator坐标系使用的投影方法不是严格意义的墨卡托投影，而是一个被EPSG(European Petroleum Survey Group)称为</w:t>
+      </w:r>
+    </w:p>
+    <w:p>
+      <w:pPr>
+        <w:rPr>
+          <w:rFonts w:ascii="宋体" w:eastAsia="宋体" w:hAnsi="宋体"/>
+          <w:sz w:val="24"/>
+          <w:szCs w:val="24"/>
+        </w:rPr>
+      </w:pPr>
+      <w:r>
+        <w:rPr>
+          <w:rFonts w:ascii="宋体" w:eastAsia="宋体" w:hAnsi="宋体" w:hint="eastAsia"/>
+          <w:sz w:val="24"/>
+          <w:szCs w:val="24"/>
+        </w:rPr>
+        <w:lastRenderedPageBreak/>
+        <w:t>伪墨卡托的投影方法，这个伪墨卡托投影方法的大名是</w:t>
+      </w:r>
+      <w:r>
+        <w:rPr>
+          <w:rFonts w:ascii="宋体" w:eastAsia="宋体" w:hAnsi="宋体"/>
+          <w:sz w:val="24"/>
+          <w:szCs w:val="24"/>
+        </w:rPr>
+        <w:t>Popular Visualization Pseudo Mercator, PVPM.</w:t>
+      </w:r>
+    </w:p>
+    <w:p>
+      <w:pPr>
+        <w:rPr>
+          <w:rFonts w:ascii="宋体" w:eastAsia="宋体" w:hAnsi="宋体"/>
+          <w:sz w:val="24"/>
+          <w:szCs w:val="24"/>
+        </w:rPr>
+      </w:pPr>
+      <w:r>
+        <w:rPr>
+          <w:rFonts w:ascii="宋体" w:eastAsia="宋体" w:hAnsi="宋体" w:hint="eastAsia"/>
+          <w:sz w:val="24"/>
+          <w:szCs w:val="24"/>
+        </w:rPr>
+        <w:t>该坐标系统是</w:t>
+      </w:r>
+      <w:r>
+        <w:rPr>
+          <w:rFonts w:ascii="宋体" w:eastAsia="宋体" w:hAnsi="宋体"/>
+          <w:sz w:val="24"/>
+          <w:szCs w:val="24"/>
+        </w:rPr>
+        <w:t>GoogleMap最先使用的，或者更确切地说，是Google最先发明的。</w:t>
+      </w:r>
+    </w:p>
+    <w:p>
+      <w:pPr>
+        <w:rPr>
+          <w:rFonts w:ascii="宋体" w:eastAsia="宋体" w:hAnsi="宋体"/>
+          <w:sz w:val="24"/>
+          <w:szCs w:val="24"/>
+        </w:rPr>
+      </w:pPr>
+      <w:r>
+        <w:rPr>
+          <w:rFonts w:ascii="宋体" w:eastAsia="宋体" w:hAnsi="宋体" w:hint="eastAsia"/>
+          <w:sz w:val="24"/>
+          <w:szCs w:val="24"/>
+        </w:rPr>
+        <w:t>·谷歌地图</w:t>
+      </w:r>
+      <w:r>
+        <w:rPr>
+          <w:rFonts w:ascii="宋体" w:eastAsia="宋体" w:hAnsi="宋体"/>
+          <w:sz w:val="24"/>
+          <w:szCs w:val="24"/>
+        </w:rPr>
+        <w:t>(WGS 1984 Pseudo mercator)Virtual EarthBing Maps、百度地图、Mapabc、ArcGIS Online等采用Web</w:t>
+      </w:r>
+    </w:p>
+    <w:p>
+      <w:pPr>
+        <w:rPr>
+          <w:rFonts w:ascii="宋体" w:eastAsia="宋体" w:hAnsi="宋体"/>
+          <w:sz w:val="24"/>
+          <w:szCs w:val="24"/>
+        </w:rPr>
+      </w:pPr>
+      <w:r>
+        <w:rPr>
+          <w:rFonts w:ascii="宋体" w:eastAsia="宋体" w:hAnsi="宋体"/>
+          <w:sz w:val="24"/>
+          <w:szCs w:val="24"/>
+        </w:rPr>
+        <w:t>Mercator或SphericalMercator坐标系，天地图采用CGCS2000国家大地坐标系;</w:t>
+      </w:r>
+    </w:p>
+    <w:p>
+      <w:pPr>
+        <w:rPr>
+          <w:rFonts w:ascii="宋体" w:eastAsia="宋体" w:hAnsi="宋体"/>
+          <w:sz w:val="24"/>
+          <w:szCs w:val="24"/>
+        </w:rPr>
+      </w:pPr>
+      <w:r>
+        <w:rPr>
+          <w:rFonts w:ascii="宋体" w:eastAsia="宋体" w:hAnsi="宋体" w:hint="eastAsia"/>
+          <w:sz w:val="24"/>
+          <w:szCs w:val="24"/>
+        </w:rPr>
+        <w:t>在投影过程中，将表示地球的参考球体近似的作为正球体处理</w:t>
+      </w:r>
+      <w:r>
+        <w:rPr>
+          <w:rFonts w:ascii="宋体" w:eastAsia="宋体" w:hAnsi="宋体"/>
+          <w:sz w:val="24"/>
+          <w:szCs w:val="24"/>
+        </w:rPr>
+        <w:t>(正球体半径R=有球体半长轴a)。这也是为什么在ArcGIS中我</w:t>
+      </w:r>
+    </w:p>
+    <w:p>
+      <w:pPr>
+        <w:rPr>
+          <w:rFonts w:ascii="宋体" w:eastAsia="宋体" w:hAnsi="宋体"/>
+          <w:sz w:val="24"/>
+          <w:szCs w:val="24"/>
+        </w:rPr>
+      </w:pPr>
+      <w:r>
+        <w:rPr>
+          <w:rFonts w:ascii="宋体" w:eastAsia="宋体" w:hAnsi="宋体" w:hint="eastAsia"/>
+          <w:sz w:val="24"/>
+          <w:szCs w:val="24"/>
+        </w:rPr>
+        <w:t>们经常看到这个坐标系叫</w:t>
+      </w:r>
+      <w:r>
+        <w:rPr>
+          <w:rFonts w:ascii="宋体" w:eastAsia="宋体" w:hAnsi="宋体"/>
+          <w:sz w:val="24"/>
+          <w:szCs w:val="24"/>
+        </w:rPr>
+        <w:t>WGS 1984 Web Mercator (Auxiliarv Sphere)AuxiliavSohere就是在告知你，这个坐标在投影讨程</w:t>
+      </w:r>
+    </w:p>
+    <w:p>
+      <w:pPr>
+        <w:rPr>
+          <w:rFonts w:ascii="宋体" w:eastAsia="宋体" w:hAnsi="宋体"/>
+          <w:sz w:val="24"/>
+          <w:szCs w:val="24"/>
+        </w:rPr>
+      </w:pPr>
+      <w:r>
+        <w:rPr>
+          <w:rFonts w:ascii="宋体" w:eastAsia="宋体" w:hAnsi="宋体" w:hint="eastAsia"/>
+          <w:sz w:val="24"/>
+          <w:szCs w:val="24"/>
+        </w:rPr>
+        <w:t>中，将有球体近似为正球体做投影变换，虽然基准面是</w:t>
+      </w:r>
+      <w:r>
+        <w:rPr>
+          <w:rFonts w:ascii="宋体" w:eastAsia="宋体" w:hAnsi="宋体"/>
+          <w:sz w:val="24"/>
+          <w:szCs w:val="24"/>
+        </w:rPr>
+        <w:t>WGS1984球面。(WebMercator与常规墨卡托投影的主要区别就是把地</w:t>
+      </w:r>
+    </w:p>
+    <w:p>
+      <w:pPr>
+        <w:rPr>
+          <w:rFonts w:ascii="宋体" w:eastAsia="宋体" w:hAnsi="宋体"/>
+          <w:sz w:val="24"/>
+          <w:szCs w:val="24"/>
+        </w:rPr>
+      </w:pPr>
+      <w:r>
+        <w:rPr>
+          <w:rFonts w:ascii="宋体" w:eastAsia="宋体" w:hAnsi="宋体" w:hint="eastAsia"/>
+          <w:sz w:val="24"/>
+          <w:szCs w:val="24"/>
+        </w:rPr>
+        <w:t>球模拟为球体而非椭球体</w:t>
+      </w:r>
+      <w:r>
+        <w:rPr>
+          <w:rFonts w:ascii="宋体" w:eastAsia="宋体" w:hAnsi="宋体"/>
+          <w:sz w:val="24"/>
+          <w:szCs w:val="24"/>
+        </w:rPr>
+        <w:t>)</w:t>
+      </w:r>
+    </w:p>
+    <w:p>
+      <w:pPr>
+        <w:rPr>
+          <w:rFonts w:ascii="宋体" w:eastAsia="宋体" w:hAnsi="宋体" w:hint="eastAsia"/>
+          <w:sz w:val="24"/>
+          <w:szCs w:val="24"/>
+        </w:rPr>
+      </w:pPr>
+      <w:r>
+        <w:rPr>
+          <w:rFonts w:ascii="宋体" w:eastAsia="宋体" w:hAnsi="宋体" w:hint="eastAsia"/>
+          <w:sz w:val="24"/>
+          <w:szCs w:val="24"/>
+        </w:rPr>
+        <w:t>。尽管这个业标系由干精度问题一度不被</w:t>
+      </w:r>
+      <w:r>
+        <w:rPr>
+          <w:rFonts w:ascii="宋体" w:eastAsia="宋体" w:hAnsi="宋体"/>
+          <w:sz w:val="24"/>
+          <w:szCs w:val="24"/>
+        </w:rPr>
+        <w:t>GIS业人士接受，但最终FPSG是给了WKID3857.</w:t>
+      </w:r>
+    </w:p>
+    <w:p>
+      <w:pPr>
+        <w:rPr>
+          <w:rFonts w:ascii="宋体" w:eastAsia="宋体" w:hAnsi="宋体"/>
+          <w:sz w:val="24"/>
+          <w:szCs w:val="24"/>
+        </w:rPr>
+      </w:pPr>
+    </w:p>
+    <w:p>
+      <w:pPr>
+        <w:rPr>
+          <w:rFonts w:ascii="宋体" w:eastAsia="宋体" w:hAnsi="宋体"/>
+          <w:sz w:val="24"/>
+          <w:szCs w:val="24"/>
+        </w:rPr>
+      </w:pPr>
+      <w:r>
+        <w:rPr>
+          <w:rFonts w:ascii="宋体" w:eastAsia="宋体" w:hAnsi="宋体"/>
+          <w:sz w:val="24"/>
+          <w:szCs w:val="24"/>
+        </w:rPr>
+        <w:t>GCJ-02坐标系</w:t>
+      </w:r>
+    </w:p>
+    <w:p>
+      <w:pPr>
+        <w:rPr>
+          <w:rFonts w:ascii="宋体" w:eastAsia="宋体" w:hAnsi="宋体"/>
+          <w:sz w:val="24"/>
+          <w:szCs w:val="24"/>
+        </w:rPr>
+      </w:pPr>
+      <w:r>
+        <w:rPr>
+          <w:rFonts w:ascii="宋体" w:eastAsia="宋体" w:hAnsi="宋体"/>
+          <w:sz w:val="24"/>
+          <w:szCs w:val="24"/>
+        </w:rPr>
+        <w:t>GCJ-02是由中国国家测绘局（G表示Guojia国家，C表示Cehui测绘，J表示Ju局）制订的地理信息系统的坐标系统。</w:t>
+      </w:r>
+      <w:r>
+        <w:rPr>
+          <w:rFonts w:ascii="宋体" w:eastAsia="宋体" w:hAnsi="宋体" w:hint="eastAsia"/>
+          <w:sz w:val="24"/>
+          <w:szCs w:val="24"/>
+        </w:rPr>
+        <w:t>它是一种对经纬度数据的加密算法，即加入随机的偏差。</w:t>
+      </w:r>
+      <w:r>
+        <w:rPr>
+          <w:rFonts w:ascii="宋体" w:eastAsia="宋体" w:hAnsi="宋体" w:hint="eastAsia"/>
+          <w:sz w:val="24"/>
+          <w:szCs w:val="24"/>
+        </w:rPr>
+        <w:t>是由</w:t>
+      </w:r>
+      <w:r>
+        <w:rPr>
+          <w:rFonts w:ascii="宋体" w:eastAsia="宋体" w:hAnsi="宋体"/>
+          <w:sz w:val="24"/>
+          <w:szCs w:val="24"/>
+        </w:rPr>
+        <w:t>WGS4加密后得到的坐标系。</w:t>
+      </w:r>
+    </w:p>
+    <w:p>
+      <w:pPr>
+        <w:rPr>
+          <w:rFonts w:ascii="宋体" w:eastAsia="宋体" w:hAnsi="宋体"/>
+          <w:sz w:val="24"/>
+          <w:szCs w:val="24"/>
+        </w:rPr>
+      </w:pPr>
+      <w:r>
+        <w:rPr>
+          <w:rFonts w:ascii="宋体" w:eastAsia="宋体" w:hAnsi="宋体" w:hint="eastAsia"/>
+          <w:sz w:val="24"/>
+          <w:szCs w:val="24"/>
+        </w:rPr>
+        <w:t>国内出版的各种地图系统（包括电子形式），必须至少采用</w:t>
+      </w:r>
+      <w:r>
+        <w:rPr>
+          <w:rFonts w:ascii="宋体" w:eastAsia="宋体" w:hAnsi="宋体"/>
+          <w:sz w:val="24"/>
+          <w:szCs w:val="24"/>
+        </w:rPr>
+        <w:t>GCJ-02对地理位置进行首次加密。</w:t>
+      </w:r>
+    </w:p>
+    <w:p>
+      <w:pPr>
+        <w:rPr>
+          <w:rFonts w:ascii="宋体" w:eastAsia="宋体" w:hAnsi="宋体"/>
+          <w:sz w:val="24"/>
+          <w:szCs w:val="24"/>
+        </w:rPr>
+      </w:pPr>
+    </w:p>
+    <w:p>
+      <w:pPr>
+        <w:rPr>
+          <w:rFonts w:ascii="宋体" w:eastAsia="宋体" w:hAnsi="宋体"/>
+          <w:sz w:val="24"/>
+          <w:szCs w:val="24"/>
+        </w:rPr>
+      </w:pPr>
+      <w:r>
+        <w:rPr>
+          <w:rFonts w:ascii="宋体" w:eastAsia="宋体" w:hAnsi="宋体"/>
+          <w:sz w:val="24"/>
+          <w:szCs w:val="24"/>
+        </w:rPr>
+        <w:t>BD9(百度GCJ2):百度坐标系，在GCJ2坐标系基础上再次加密。其中bd9ll示百度经纬度坐标，bd9mc示百度墨卡托</w:t>
+      </w:r>
+    </w:p>
+    <w:p>
+      <w:pPr>
+        <w:rPr>
+          <w:rFonts w:ascii="宋体" w:eastAsia="宋体" w:hAnsi="宋体" w:hint="eastAsia"/>
+          <w:sz w:val="24"/>
+          <w:szCs w:val="24"/>
+        </w:rPr>
+      </w:pPr>
+      <w:r>
+        <w:rPr>
+          <w:rFonts w:ascii="宋体" w:eastAsia="宋体" w:hAnsi="宋体" w:hint="eastAsia"/>
+          <w:sz w:val="24"/>
+          <w:szCs w:val="24"/>
+        </w:rPr>
+        <w:t>米制坐标。</w:t>
       </w:r>
     </w:p>
     <w:sectPr>
@@ -1165,7 +2618,7 @@
     <w:lsdException w:name="Unresolved Mention" w:semiHidden="1" w:unhideWhenUsed="1"/>
     <w:lsdException w:name="Smart Link" w:semiHidden="1" w:unhideWhenUsed="1"/>
   </w:latentStyles>
-  <w:style w:type="paragraph" w:default="1" w:styleId="a">
+  <w:style w:type="paragraph" w:default="1" w:styleId="Normal">
     <w:name w:val="Normal"/>
     <w:qFormat/>
     <w:pPr>
@@ -1173,13 +2626,13 @@
       <w:jc w:val="both"/>
     </w:pPr>
   </w:style>
-  <w:style w:type="character" w:default="1" w:styleId="a0">
+  <w:style w:type="character" w:default="1" w:styleId="DefaultParagraphFont">
     <w:name w:val="Default Paragraph Font"/>
     <w:uiPriority w:val="1"/>
     <w:semiHidden/>
     <w:unhideWhenUsed/>
   </w:style>
-  <w:style w:type="table" w:default="1" w:styleId="a1">
+  <w:style w:type="table" w:default="1" w:styleId="TableNormal">
     <w:name w:val="Normal Table"/>
     <w:uiPriority w:val="99"/>
     <w:semiHidden/>
@@ -1194,15 +2647,15 @@
       </w:tblCellMar>
     </w:tblPr>
   </w:style>
-  <w:style w:type="numbering" w:default="1" w:styleId="a2">
+  <w:style w:type="numbering" w:default="1" w:styleId="NoList">
     <w:name w:val="No List"/>
     <w:uiPriority w:val="99"/>
     <w:semiHidden/>
     <w:unhideWhenUsed/>
   </w:style>
-  <w:style w:type="character" w:styleId="a3">
+  <w:style w:type="character" w:styleId="Hyperlink">
     <w:name w:val="Hyperlink"/>
-    <w:basedOn w:val="a0"/>
+    <w:basedOn w:val="DefaultParagraphFont"/>
     <w:uiPriority w:val="99"/>
     <w:semiHidden/>
     <w:unhideWhenUsed/>
@@ -1211,6 +2664,22 @@
       <w:color w:val="0000FF"/>
       <w:u w:val="single"/>
     </w:rPr>
+  </w:style>
+  <w:style w:type="table" w:styleId="TableGrid">
+    <w:name w:val="Table Grid"/>
+    <w:basedOn w:val="TableNormal"/>
+    <w:uiPriority w:val="39"/>
+    <w:rsid w:val="00C747B2"/>
+    <w:tblPr>
+      <w:tblBorders>
+        <w:top w:val="single" w:sz="4" w:space="0" w:color="auto"/>
+        <w:left w:val="single" w:sz="4" w:space="0" w:color="auto"/>
+        <w:bottom w:val="single" w:sz="4" w:space="0" w:color="auto"/>
+        <w:right w:val="single" w:sz="4" w:space="0" w:color="auto"/>
+        <w:insideH w:val="single" w:sz="4" w:space="0" w:color="auto"/>
+        <w:insideV w:val="single" w:sz="4" w:space="0" w:color="auto"/>
+      </w:tblBorders>
+    </w:tblPr>
   </w:style>
 </w:styles>
 </file>

</xml_diff>